<commit_message>
added new paragraph 6
</commit_message>
<xml_diff>
--- a/Git Project IT Academy.docx
+++ b/Git Project IT Academy.docx
@@ -48,51 +48,417 @@
           <w:lang w:val="es-MX"/>
         </w:rPr>
       </w:pPr>
-      <w:r>
-        <w:rPr>
-          <w:lang w:val="es-MX"/>
-        </w:rPr>
-        <w:t>Vivamus suscipit tortor eget felis porttitor volutpat. Donec rutrum congue leo eget malesuada.</w:t>
-      </w:r>
-    </w:p>
-    <w:p>
-      <w:pPr>
-        <w:rPr>
-          <w:lang w:val="es-MX"/>
-        </w:rPr>
-      </w:pPr>
-    </w:p>
-    <w:p>
-      <w:pPr>
-        <w:rPr>
-          <w:lang w:val="es-MX"/>
-        </w:rPr>
-      </w:pPr>
-      <w:r>
-        <w:rPr>
-          <w:lang w:val="es-MX"/>
-        </w:rPr>
-        <w:t>Nulla quis lorem ut libero malesuada feugiat. Vivamus magna justo, lacinia eget consectetur sed, convallis at tellus.</w:t>
-      </w:r>
-    </w:p>
-    <w:p>
-      <w:pPr>
-        <w:rPr>
-          <w:lang w:val="es-MX"/>
-        </w:rPr>
-      </w:pPr>
-    </w:p>
-    <w:p>
-      <w:pPr>
-        <w:rPr>
-          <w:lang w:val="es-MX"/>
-        </w:rPr>
-      </w:pPr>
-      <w:r>
-        <w:rPr>
-          <w:lang w:val="es-MX"/>
-        </w:rPr>
-        <w:t>Sed porttitor lectus nibh. Nulla porttitor accumsan tincidunt.</w:t>
+      <w:proofErr w:type="spellStart"/>
+      <w:r>
+        <w:rPr>
+          <w:lang w:val="es-MX"/>
+        </w:rPr>
+        <w:t>Vivamus</w:t>
+      </w:r>
+      <w:proofErr w:type="spellEnd"/>
+      <w:r>
+        <w:rPr>
+          <w:lang w:val="es-MX"/>
+        </w:rPr>
+        <w:t xml:space="preserve"> </w:t>
+      </w:r>
+      <w:proofErr w:type="spellStart"/>
+      <w:r>
+        <w:rPr>
+          <w:lang w:val="es-MX"/>
+        </w:rPr>
+        <w:t>suscipit</w:t>
+      </w:r>
+      <w:proofErr w:type="spellEnd"/>
+      <w:r>
+        <w:rPr>
+          <w:lang w:val="es-MX"/>
+        </w:rPr>
+        <w:t xml:space="preserve"> tortor </w:t>
+      </w:r>
+      <w:proofErr w:type="spellStart"/>
+      <w:r>
+        <w:rPr>
+          <w:lang w:val="es-MX"/>
+        </w:rPr>
+        <w:t>eget</w:t>
+      </w:r>
+      <w:proofErr w:type="spellEnd"/>
+      <w:r>
+        <w:rPr>
+          <w:lang w:val="es-MX"/>
+        </w:rPr>
+        <w:t xml:space="preserve"> </w:t>
+      </w:r>
+      <w:proofErr w:type="spellStart"/>
+      <w:r>
+        <w:rPr>
+          <w:lang w:val="es-MX"/>
+        </w:rPr>
+        <w:t>felis</w:t>
+      </w:r>
+      <w:proofErr w:type="spellEnd"/>
+      <w:r>
+        <w:rPr>
+          <w:lang w:val="es-MX"/>
+        </w:rPr>
+        <w:t xml:space="preserve"> </w:t>
+      </w:r>
+      <w:proofErr w:type="spellStart"/>
+      <w:r>
+        <w:rPr>
+          <w:lang w:val="es-MX"/>
+        </w:rPr>
+        <w:t>porttitor</w:t>
+      </w:r>
+      <w:proofErr w:type="spellEnd"/>
+      <w:r>
+        <w:rPr>
+          <w:lang w:val="es-MX"/>
+        </w:rPr>
+        <w:t xml:space="preserve"> </w:t>
+      </w:r>
+      <w:proofErr w:type="spellStart"/>
+      <w:r>
+        <w:rPr>
+          <w:lang w:val="es-MX"/>
+        </w:rPr>
+        <w:t>volutpat</w:t>
+      </w:r>
+      <w:proofErr w:type="spellEnd"/>
+      <w:r>
+        <w:rPr>
+          <w:lang w:val="es-MX"/>
+        </w:rPr>
+        <w:t xml:space="preserve">. </w:t>
+      </w:r>
+      <w:proofErr w:type="spellStart"/>
+      <w:r>
+        <w:rPr>
+          <w:lang w:val="es-MX"/>
+        </w:rPr>
+        <w:t>Donec</w:t>
+      </w:r>
+      <w:proofErr w:type="spellEnd"/>
+      <w:r>
+        <w:rPr>
+          <w:lang w:val="es-MX"/>
+        </w:rPr>
+        <w:t xml:space="preserve"> </w:t>
+      </w:r>
+      <w:proofErr w:type="spellStart"/>
+      <w:r>
+        <w:rPr>
+          <w:lang w:val="es-MX"/>
+        </w:rPr>
+        <w:t>rutrum</w:t>
+      </w:r>
+      <w:proofErr w:type="spellEnd"/>
+      <w:r>
+        <w:rPr>
+          <w:lang w:val="es-MX"/>
+        </w:rPr>
+        <w:t xml:space="preserve"> </w:t>
+      </w:r>
+      <w:proofErr w:type="spellStart"/>
+      <w:r>
+        <w:rPr>
+          <w:lang w:val="es-MX"/>
+        </w:rPr>
+        <w:t>congue</w:t>
+      </w:r>
+      <w:proofErr w:type="spellEnd"/>
+      <w:r>
+        <w:rPr>
+          <w:lang w:val="es-MX"/>
+        </w:rPr>
+        <w:t xml:space="preserve"> leo </w:t>
+      </w:r>
+      <w:proofErr w:type="spellStart"/>
+      <w:r>
+        <w:rPr>
+          <w:lang w:val="es-MX"/>
+        </w:rPr>
+        <w:t>eget</w:t>
+      </w:r>
+      <w:proofErr w:type="spellEnd"/>
+      <w:r>
+        <w:rPr>
+          <w:lang w:val="es-MX"/>
+        </w:rPr>
+        <w:t xml:space="preserve"> </w:t>
+      </w:r>
+      <w:proofErr w:type="spellStart"/>
+      <w:r>
+        <w:rPr>
+          <w:lang w:val="es-MX"/>
+        </w:rPr>
+        <w:t>malesuada</w:t>
+      </w:r>
+      <w:proofErr w:type="spellEnd"/>
+      <w:r>
+        <w:rPr>
+          <w:lang w:val="es-MX"/>
+        </w:rPr>
+        <w:t>.</w:t>
+      </w:r>
+    </w:p>
+    <w:p>
+      <w:pPr>
+        <w:rPr>
+          <w:lang w:val="es-MX"/>
+        </w:rPr>
+      </w:pPr>
+    </w:p>
+    <w:p>
+      <w:pPr>
+        <w:rPr>
+          <w:lang w:val="es-MX"/>
+        </w:rPr>
+      </w:pPr>
+      <w:proofErr w:type="spellStart"/>
+      <w:r>
+        <w:rPr>
+          <w:lang w:val="es-MX"/>
+        </w:rPr>
+        <w:t>Nulla</w:t>
+      </w:r>
+      <w:proofErr w:type="spellEnd"/>
+      <w:r>
+        <w:rPr>
+          <w:lang w:val="es-MX"/>
+        </w:rPr>
+        <w:t xml:space="preserve"> quis </w:t>
+      </w:r>
+      <w:proofErr w:type="spellStart"/>
+      <w:r>
+        <w:rPr>
+          <w:lang w:val="es-MX"/>
+        </w:rPr>
+        <w:t>lorem</w:t>
+      </w:r>
+      <w:proofErr w:type="spellEnd"/>
+      <w:r>
+        <w:rPr>
+          <w:lang w:val="es-MX"/>
+        </w:rPr>
+        <w:t xml:space="preserve"> ut libero </w:t>
+      </w:r>
+      <w:proofErr w:type="spellStart"/>
+      <w:r>
+        <w:rPr>
+          <w:lang w:val="es-MX"/>
+        </w:rPr>
+        <w:t>malesuada</w:t>
+      </w:r>
+      <w:proofErr w:type="spellEnd"/>
+      <w:r>
+        <w:rPr>
+          <w:lang w:val="es-MX"/>
+        </w:rPr>
+        <w:t xml:space="preserve"> </w:t>
+      </w:r>
+      <w:proofErr w:type="spellStart"/>
+      <w:r>
+        <w:rPr>
+          <w:lang w:val="es-MX"/>
+        </w:rPr>
+        <w:t>feugiat</w:t>
+      </w:r>
+      <w:proofErr w:type="spellEnd"/>
+      <w:r>
+        <w:rPr>
+          <w:lang w:val="es-MX"/>
+        </w:rPr>
+        <w:t xml:space="preserve">. </w:t>
+      </w:r>
+      <w:proofErr w:type="spellStart"/>
+      <w:r>
+        <w:rPr>
+          <w:lang w:val="es-MX"/>
+        </w:rPr>
+        <w:t>Vivamus</w:t>
+      </w:r>
+      <w:proofErr w:type="spellEnd"/>
+      <w:r>
+        <w:rPr>
+          <w:lang w:val="es-MX"/>
+        </w:rPr>
+        <w:t xml:space="preserve"> magna justo, lacinia </w:t>
+      </w:r>
+      <w:proofErr w:type="spellStart"/>
+      <w:r>
+        <w:rPr>
+          <w:lang w:val="es-MX"/>
+        </w:rPr>
+        <w:t>eget</w:t>
+      </w:r>
+      <w:proofErr w:type="spellEnd"/>
+      <w:r>
+        <w:rPr>
+          <w:lang w:val="es-MX"/>
+        </w:rPr>
+        <w:t xml:space="preserve"> </w:t>
+      </w:r>
+      <w:proofErr w:type="spellStart"/>
+      <w:r>
+        <w:rPr>
+          <w:lang w:val="es-MX"/>
+        </w:rPr>
+        <w:t>consectetur</w:t>
+      </w:r>
+      <w:proofErr w:type="spellEnd"/>
+      <w:r>
+        <w:rPr>
+          <w:lang w:val="es-MX"/>
+        </w:rPr>
+        <w:t xml:space="preserve"> sed, </w:t>
+      </w:r>
+      <w:proofErr w:type="spellStart"/>
+      <w:r>
+        <w:rPr>
+          <w:lang w:val="es-MX"/>
+        </w:rPr>
+        <w:t>convallis</w:t>
+      </w:r>
+      <w:proofErr w:type="spellEnd"/>
+      <w:r>
+        <w:rPr>
+          <w:lang w:val="es-MX"/>
+        </w:rPr>
+        <w:t xml:space="preserve"> at </w:t>
+      </w:r>
+      <w:proofErr w:type="spellStart"/>
+      <w:r>
+        <w:rPr>
+          <w:lang w:val="es-MX"/>
+        </w:rPr>
+        <w:t>tellus</w:t>
+      </w:r>
+      <w:proofErr w:type="spellEnd"/>
+      <w:r>
+        <w:rPr>
+          <w:lang w:val="es-MX"/>
+        </w:rPr>
+        <w:t>.</w:t>
+      </w:r>
+    </w:p>
+    <w:p>
+      <w:pPr>
+        <w:rPr>
+          <w:lang w:val="es-MX"/>
+        </w:rPr>
+      </w:pPr>
+    </w:p>
+    <w:p>
+      <w:pPr>
+        <w:rPr>
+          <w:lang w:val="es-MX"/>
+        </w:rPr>
+      </w:pPr>
+      <w:r>
+        <w:rPr>
+          <w:lang w:val="es-MX"/>
+        </w:rPr>
+        <w:t xml:space="preserve">Sed </w:t>
+      </w:r>
+      <w:proofErr w:type="spellStart"/>
+      <w:r>
+        <w:rPr>
+          <w:lang w:val="es-MX"/>
+        </w:rPr>
+        <w:t>porttitor</w:t>
+      </w:r>
+      <w:proofErr w:type="spellEnd"/>
+      <w:r>
+        <w:rPr>
+          <w:lang w:val="es-MX"/>
+        </w:rPr>
+        <w:t xml:space="preserve"> </w:t>
+      </w:r>
+      <w:proofErr w:type="spellStart"/>
+      <w:r>
+        <w:rPr>
+          <w:lang w:val="es-MX"/>
+        </w:rPr>
+        <w:t>lectus</w:t>
+      </w:r>
+      <w:proofErr w:type="spellEnd"/>
+      <w:r>
+        <w:rPr>
+          <w:lang w:val="es-MX"/>
+        </w:rPr>
+        <w:t xml:space="preserve"> </w:t>
+      </w:r>
+      <w:proofErr w:type="spellStart"/>
+      <w:r>
+        <w:rPr>
+          <w:lang w:val="es-MX"/>
+        </w:rPr>
+        <w:t>nibh</w:t>
+      </w:r>
+      <w:proofErr w:type="spellEnd"/>
+      <w:r>
+        <w:rPr>
+          <w:lang w:val="es-MX"/>
+        </w:rPr>
+        <w:t xml:space="preserve">. </w:t>
+      </w:r>
+      <w:proofErr w:type="spellStart"/>
+      <w:r>
+        <w:rPr>
+          <w:lang w:val="es-MX"/>
+        </w:rPr>
+        <w:t>Nulla</w:t>
+      </w:r>
+      <w:proofErr w:type="spellEnd"/>
+      <w:r>
+        <w:rPr>
+          <w:lang w:val="es-MX"/>
+        </w:rPr>
+        <w:t xml:space="preserve"> </w:t>
+      </w:r>
+      <w:proofErr w:type="spellStart"/>
+      <w:r>
+        <w:rPr>
+          <w:lang w:val="es-MX"/>
+        </w:rPr>
+        <w:t>porttitor</w:t>
+      </w:r>
+      <w:proofErr w:type="spellEnd"/>
+      <w:r>
+        <w:rPr>
+          <w:lang w:val="es-MX"/>
+        </w:rPr>
+        <w:t xml:space="preserve"> </w:t>
+      </w:r>
+      <w:proofErr w:type="spellStart"/>
+      <w:r>
+        <w:rPr>
+          <w:lang w:val="es-MX"/>
+        </w:rPr>
+        <w:t>accumsan</w:t>
+      </w:r>
+      <w:proofErr w:type="spellEnd"/>
+      <w:r>
+        <w:rPr>
+          <w:lang w:val="es-MX"/>
+        </w:rPr>
+        <w:t xml:space="preserve"> </w:t>
+      </w:r>
+      <w:proofErr w:type="spellStart"/>
+      <w:r>
+        <w:rPr>
+          <w:lang w:val="es-MX"/>
+        </w:rPr>
+        <w:t>tincidunt</w:t>
+      </w:r>
+      <w:proofErr w:type="spellEnd"/>
+      <w:r>
+        <w:rPr>
+          <w:lang w:val="es-MX"/>
+        </w:rPr>
+        <w:t>.</w:t>
       </w:r>
     </w:p>
     <w:p>
@@ -128,51 +494,453 @@
           <w:lang w:val="es-MX"/>
         </w:rPr>
       </w:pPr>
-      <w:r>
-        <w:rPr>
-          <w:lang w:val="es-MX"/>
-        </w:rPr>
-        <w:t>Nulla quis lorem ut libero malesuada feugiat. Pellentesque in ipsum id orci porta dapibus.</w:t>
-      </w:r>
-    </w:p>
-    <w:p>
-      <w:pPr>
-        <w:rPr>
-          <w:lang w:val="es-MX"/>
-        </w:rPr>
-      </w:pPr>
-    </w:p>
-    <w:p>
-      <w:pPr>
-        <w:rPr>
-          <w:lang w:val="es-MX"/>
-        </w:rPr>
-      </w:pPr>
-      <w:r>
-        <w:rPr>
-          <w:lang w:val="es-MX"/>
-        </w:rPr>
-        <w:t>Curabitur arcu erat, accumsan id imperdiet et, porttitor at sem. Vivamus suscipit tortor eget felis porttitor volutpat.</w:t>
-      </w:r>
-    </w:p>
-    <w:p>
-      <w:pPr>
-        <w:rPr>
-          <w:lang w:val="es-MX"/>
-        </w:rPr>
-      </w:pPr>
-    </w:p>
-    <w:p>
-      <w:pPr>
-        <w:rPr>
-          <w:lang w:val="es-MX"/>
-        </w:rPr>
-      </w:pPr>
-      <w:r>
-        <w:rPr>
-          <w:lang w:val="es-MX"/>
-        </w:rPr>
-        <w:t>Donec sollicitudin molestie malesuada. Vivamus magna justo, lacinia eget consectetur sed, convallis at tellus.</w:t>
+      <w:proofErr w:type="spellStart"/>
+      <w:r>
+        <w:rPr>
+          <w:lang w:val="es-MX"/>
+        </w:rPr>
+        <w:t>Nulla</w:t>
+      </w:r>
+      <w:proofErr w:type="spellEnd"/>
+      <w:r>
+        <w:rPr>
+          <w:lang w:val="es-MX"/>
+        </w:rPr>
+        <w:t xml:space="preserve"> quis </w:t>
+      </w:r>
+      <w:proofErr w:type="spellStart"/>
+      <w:r>
+        <w:rPr>
+          <w:lang w:val="es-MX"/>
+        </w:rPr>
+        <w:t>lorem</w:t>
+      </w:r>
+      <w:proofErr w:type="spellEnd"/>
+      <w:r>
+        <w:rPr>
+          <w:lang w:val="es-MX"/>
+        </w:rPr>
+        <w:t xml:space="preserve"> ut libero </w:t>
+      </w:r>
+      <w:proofErr w:type="spellStart"/>
+      <w:r>
+        <w:rPr>
+          <w:lang w:val="es-MX"/>
+        </w:rPr>
+        <w:t>malesuada</w:t>
+      </w:r>
+      <w:proofErr w:type="spellEnd"/>
+      <w:r>
+        <w:rPr>
+          <w:lang w:val="es-MX"/>
+        </w:rPr>
+        <w:t xml:space="preserve"> </w:t>
+      </w:r>
+      <w:proofErr w:type="spellStart"/>
+      <w:r>
+        <w:rPr>
+          <w:lang w:val="es-MX"/>
+        </w:rPr>
+        <w:t>feugiat</w:t>
+      </w:r>
+      <w:proofErr w:type="spellEnd"/>
+      <w:r>
+        <w:rPr>
+          <w:lang w:val="es-MX"/>
+        </w:rPr>
+        <w:t xml:space="preserve">. </w:t>
+      </w:r>
+      <w:proofErr w:type="spellStart"/>
+      <w:r>
+        <w:rPr>
+          <w:lang w:val="es-MX"/>
+        </w:rPr>
+        <w:t>Pellentesque</w:t>
+      </w:r>
+      <w:proofErr w:type="spellEnd"/>
+      <w:r>
+        <w:rPr>
+          <w:lang w:val="es-MX"/>
+        </w:rPr>
+        <w:t xml:space="preserve"> in </w:t>
+      </w:r>
+      <w:proofErr w:type="spellStart"/>
+      <w:r>
+        <w:rPr>
+          <w:lang w:val="es-MX"/>
+        </w:rPr>
+        <w:t>ipsum</w:t>
+      </w:r>
+      <w:proofErr w:type="spellEnd"/>
+      <w:r>
+        <w:rPr>
+          <w:lang w:val="es-MX"/>
+        </w:rPr>
+        <w:t xml:space="preserve"> id </w:t>
+      </w:r>
+      <w:proofErr w:type="spellStart"/>
+      <w:r>
+        <w:rPr>
+          <w:lang w:val="es-MX"/>
+        </w:rPr>
+        <w:t>orci</w:t>
+      </w:r>
+      <w:proofErr w:type="spellEnd"/>
+      <w:r>
+        <w:rPr>
+          <w:lang w:val="es-MX"/>
+        </w:rPr>
+        <w:t xml:space="preserve"> porta </w:t>
+      </w:r>
+      <w:proofErr w:type="spellStart"/>
+      <w:r>
+        <w:rPr>
+          <w:lang w:val="es-MX"/>
+        </w:rPr>
+        <w:t>dapibus</w:t>
+      </w:r>
+      <w:proofErr w:type="spellEnd"/>
+      <w:r>
+        <w:rPr>
+          <w:lang w:val="es-MX"/>
+        </w:rPr>
+        <w:t>.</w:t>
+      </w:r>
+    </w:p>
+    <w:p>
+      <w:pPr>
+        <w:rPr>
+          <w:lang w:val="es-MX"/>
+        </w:rPr>
+      </w:pPr>
+    </w:p>
+    <w:p>
+      <w:pPr>
+        <w:rPr>
+          <w:lang w:val="es-MX"/>
+        </w:rPr>
+      </w:pPr>
+      <w:proofErr w:type="spellStart"/>
+      <w:r>
+        <w:rPr>
+          <w:lang w:val="es-MX"/>
+        </w:rPr>
+        <w:t>Curabitur</w:t>
+      </w:r>
+      <w:proofErr w:type="spellEnd"/>
+      <w:r>
+        <w:rPr>
+          <w:lang w:val="es-MX"/>
+        </w:rPr>
+        <w:t xml:space="preserve"> </w:t>
+      </w:r>
+      <w:proofErr w:type="spellStart"/>
+      <w:r>
+        <w:rPr>
+          <w:lang w:val="es-MX"/>
+        </w:rPr>
+        <w:t>arcu</w:t>
+      </w:r>
+      <w:proofErr w:type="spellEnd"/>
+      <w:r>
+        <w:rPr>
+          <w:lang w:val="es-MX"/>
+        </w:rPr>
+        <w:t xml:space="preserve"> </w:t>
+      </w:r>
+      <w:proofErr w:type="spellStart"/>
+      <w:r>
+        <w:rPr>
+          <w:lang w:val="es-MX"/>
+        </w:rPr>
+        <w:t>erat</w:t>
+      </w:r>
+      <w:proofErr w:type="spellEnd"/>
+      <w:r>
+        <w:rPr>
+          <w:lang w:val="es-MX"/>
+        </w:rPr>
+        <w:t xml:space="preserve">, </w:t>
+      </w:r>
+      <w:proofErr w:type="spellStart"/>
+      <w:r>
+        <w:rPr>
+          <w:lang w:val="es-MX"/>
+        </w:rPr>
+        <w:t>accumsan</w:t>
+      </w:r>
+      <w:proofErr w:type="spellEnd"/>
+      <w:r>
+        <w:rPr>
+          <w:lang w:val="es-MX"/>
+        </w:rPr>
+        <w:t xml:space="preserve"> id </w:t>
+      </w:r>
+      <w:proofErr w:type="spellStart"/>
+      <w:r>
+        <w:rPr>
+          <w:lang w:val="es-MX"/>
+        </w:rPr>
+        <w:t>imperdiet</w:t>
+      </w:r>
+      <w:proofErr w:type="spellEnd"/>
+      <w:r>
+        <w:rPr>
+          <w:lang w:val="es-MX"/>
+        </w:rPr>
+        <w:t xml:space="preserve"> et, </w:t>
+      </w:r>
+      <w:proofErr w:type="spellStart"/>
+      <w:r>
+        <w:rPr>
+          <w:lang w:val="es-MX"/>
+        </w:rPr>
+        <w:t>porttitor</w:t>
+      </w:r>
+      <w:proofErr w:type="spellEnd"/>
+      <w:r>
+        <w:rPr>
+          <w:lang w:val="es-MX"/>
+        </w:rPr>
+        <w:t xml:space="preserve"> at </w:t>
+      </w:r>
+      <w:proofErr w:type="spellStart"/>
+      <w:r>
+        <w:rPr>
+          <w:lang w:val="es-MX"/>
+        </w:rPr>
+        <w:t>sem</w:t>
+      </w:r>
+      <w:proofErr w:type="spellEnd"/>
+      <w:r>
+        <w:rPr>
+          <w:lang w:val="es-MX"/>
+        </w:rPr>
+        <w:t xml:space="preserve">. </w:t>
+      </w:r>
+      <w:proofErr w:type="spellStart"/>
+      <w:r>
+        <w:rPr>
+          <w:lang w:val="es-MX"/>
+        </w:rPr>
+        <w:t>Vivamus</w:t>
+      </w:r>
+      <w:proofErr w:type="spellEnd"/>
+      <w:r>
+        <w:rPr>
+          <w:lang w:val="es-MX"/>
+        </w:rPr>
+        <w:t xml:space="preserve"> </w:t>
+      </w:r>
+      <w:proofErr w:type="spellStart"/>
+      <w:r>
+        <w:rPr>
+          <w:lang w:val="es-MX"/>
+        </w:rPr>
+        <w:t>suscipit</w:t>
+      </w:r>
+      <w:proofErr w:type="spellEnd"/>
+      <w:r>
+        <w:rPr>
+          <w:lang w:val="es-MX"/>
+        </w:rPr>
+        <w:t xml:space="preserve"> tortor </w:t>
+      </w:r>
+      <w:proofErr w:type="spellStart"/>
+      <w:r>
+        <w:rPr>
+          <w:lang w:val="es-MX"/>
+        </w:rPr>
+        <w:t>eget</w:t>
+      </w:r>
+      <w:proofErr w:type="spellEnd"/>
+      <w:r>
+        <w:rPr>
+          <w:lang w:val="es-MX"/>
+        </w:rPr>
+        <w:t xml:space="preserve"> </w:t>
+      </w:r>
+      <w:proofErr w:type="spellStart"/>
+      <w:r>
+        <w:rPr>
+          <w:lang w:val="es-MX"/>
+        </w:rPr>
+        <w:t>felis</w:t>
+      </w:r>
+      <w:proofErr w:type="spellEnd"/>
+      <w:r>
+        <w:rPr>
+          <w:lang w:val="es-MX"/>
+        </w:rPr>
+        <w:t xml:space="preserve"> </w:t>
+      </w:r>
+      <w:proofErr w:type="spellStart"/>
+      <w:r>
+        <w:rPr>
+          <w:lang w:val="es-MX"/>
+        </w:rPr>
+        <w:t>porttitor</w:t>
+      </w:r>
+      <w:proofErr w:type="spellEnd"/>
+      <w:r>
+        <w:rPr>
+          <w:lang w:val="es-MX"/>
+        </w:rPr>
+        <w:t xml:space="preserve"> </w:t>
+      </w:r>
+      <w:proofErr w:type="spellStart"/>
+      <w:r>
+        <w:rPr>
+          <w:lang w:val="es-MX"/>
+        </w:rPr>
+        <w:t>volutpat</w:t>
+      </w:r>
+      <w:proofErr w:type="spellEnd"/>
+      <w:r>
+        <w:rPr>
+          <w:lang w:val="es-MX"/>
+        </w:rPr>
+        <w:t>.</w:t>
+      </w:r>
+    </w:p>
+    <w:p>
+      <w:pPr>
+        <w:rPr>
+          <w:lang w:val="es-MX"/>
+        </w:rPr>
+      </w:pPr>
+    </w:p>
+    <w:p>
+      <w:pPr>
+        <w:rPr>
+          <w:lang w:val="es-MX"/>
+        </w:rPr>
+      </w:pPr>
+      <w:proofErr w:type="spellStart"/>
+      <w:r>
+        <w:rPr>
+          <w:lang w:val="es-MX"/>
+        </w:rPr>
+        <w:t>Donec</w:t>
+      </w:r>
+      <w:proofErr w:type="spellEnd"/>
+      <w:r>
+        <w:rPr>
+          <w:lang w:val="es-MX"/>
+        </w:rPr>
+        <w:t xml:space="preserve"> </w:t>
+      </w:r>
+      <w:proofErr w:type="spellStart"/>
+      <w:r>
+        <w:rPr>
+          <w:lang w:val="es-MX"/>
+        </w:rPr>
+        <w:t>sollicitudin</w:t>
+      </w:r>
+      <w:proofErr w:type="spellEnd"/>
+      <w:r>
+        <w:rPr>
+          <w:lang w:val="es-MX"/>
+        </w:rPr>
+        <w:t xml:space="preserve"> </w:t>
+      </w:r>
+      <w:proofErr w:type="spellStart"/>
+      <w:r>
+        <w:rPr>
+          <w:lang w:val="es-MX"/>
+        </w:rPr>
+        <w:t>molestie</w:t>
+      </w:r>
+      <w:proofErr w:type="spellEnd"/>
+      <w:r>
+        <w:rPr>
+          <w:lang w:val="es-MX"/>
+        </w:rPr>
+        <w:t xml:space="preserve"> </w:t>
+      </w:r>
+      <w:proofErr w:type="spellStart"/>
+      <w:r>
+        <w:rPr>
+          <w:lang w:val="es-MX"/>
+        </w:rPr>
+        <w:t>malesuada</w:t>
+      </w:r>
+      <w:proofErr w:type="spellEnd"/>
+      <w:r>
+        <w:rPr>
+          <w:lang w:val="es-MX"/>
+        </w:rPr>
+        <w:t xml:space="preserve">. </w:t>
+      </w:r>
+      <w:proofErr w:type="spellStart"/>
+      <w:r>
+        <w:rPr>
+          <w:lang w:val="es-MX"/>
+        </w:rPr>
+        <w:t>Vivamus</w:t>
+      </w:r>
+      <w:proofErr w:type="spellEnd"/>
+      <w:r>
+        <w:rPr>
+          <w:lang w:val="es-MX"/>
+        </w:rPr>
+        <w:t xml:space="preserve"> magna justo, lacinia </w:t>
+      </w:r>
+      <w:proofErr w:type="spellStart"/>
+      <w:r>
+        <w:rPr>
+          <w:lang w:val="es-MX"/>
+        </w:rPr>
+        <w:t>eget</w:t>
+      </w:r>
+      <w:proofErr w:type="spellEnd"/>
+      <w:r>
+        <w:rPr>
+          <w:lang w:val="es-MX"/>
+        </w:rPr>
+        <w:t xml:space="preserve"> </w:t>
+      </w:r>
+      <w:proofErr w:type="spellStart"/>
+      <w:r>
+        <w:rPr>
+          <w:lang w:val="es-MX"/>
+        </w:rPr>
+        <w:t>consectetur</w:t>
+      </w:r>
+      <w:proofErr w:type="spellEnd"/>
+      <w:r>
+        <w:rPr>
+          <w:lang w:val="es-MX"/>
+        </w:rPr>
+        <w:t xml:space="preserve"> sed, </w:t>
+      </w:r>
+      <w:proofErr w:type="spellStart"/>
+      <w:r>
+        <w:rPr>
+          <w:lang w:val="es-MX"/>
+        </w:rPr>
+        <w:t>convallis</w:t>
+      </w:r>
+      <w:proofErr w:type="spellEnd"/>
+      <w:r>
+        <w:rPr>
+          <w:lang w:val="es-MX"/>
+        </w:rPr>
+        <w:t xml:space="preserve"> at </w:t>
+      </w:r>
+      <w:proofErr w:type="spellStart"/>
+      <w:r>
+        <w:rPr>
+          <w:lang w:val="es-MX"/>
+        </w:rPr>
+        <w:t>tellus</w:t>
+      </w:r>
+      <w:proofErr w:type="spellEnd"/>
+      <w:r>
+        <w:rPr>
+          <w:lang w:val="es-MX"/>
+        </w:rPr>
+        <w:t>.</w:t>
       </w:r>
     </w:p>
     <w:p>
@@ -212,47 +980,441 @@
         <w:rPr>
           <w:lang w:val="es-MX"/>
         </w:rPr>
-        <w:t>Cras ultricies ligula sed magna dictum porta. Vivamus magna justo, lacinia eget consectetur sed, convallis at tellus.</w:t>
-      </w:r>
-    </w:p>
-    <w:p>
-      <w:pPr>
-        <w:rPr>
-          <w:lang w:val="es-MX"/>
-        </w:rPr>
-      </w:pPr>
-    </w:p>
-    <w:p>
-      <w:pPr>
-        <w:rPr>
-          <w:lang w:val="es-MX"/>
-        </w:rPr>
-      </w:pPr>
-      <w:r>
-        <w:rPr>
-          <w:lang w:val="es-MX"/>
-        </w:rPr>
-        <w:t>Nulla quis lorem ut libero malesuada feugiat. Mauris blandit aliquet elit, eget tincidunt nibh pulvinar a.</w:t>
-      </w:r>
-    </w:p>
-    <w:p>
-      <w:pPr>
-        <w:rPr>
-          <w:lang w:val="es-MX"/>
-        </w:rPr>
-      </w:pPr>
-    </w:p>
-    <w:p>
-      <w:pPr>
-        <w:rPr>
-          <w:lang w:val="es-MX"/>
-        </w:rPr>
-      </w:pPr>
-      <w:r>
-        <w:rPr>
-          <w:lang w:val="es-MX"/>
-        </w:rPr>
-        <w:t>Praesent sapien massa, convallis a pellentesque nec, egestas non nisi. Sed porttitor lectus nibh.</w:t>
+        <w:t xml:space="preserve">Cras </w:t>
+      </w:r>
+      <w:proofErr w:type="spellStart"/>
+      <w:r>
+        <w:rPr>
+          <w:lang w:val="es-MX"/>
+        </w:rPr>
+        <w:t>ultricies</w:t>
+      </w:r>
+      <w:proofErr w:type="spellEnd"/>
+      <w:r>
+        <w:rPr>
+          <w:lang w:val="es-MX"/>
+        </w:rPr>
+        <w:t xml:space="preserve"> </w:t>
+      </w:r>
+      <w:proofErr w:type="spellStart"/>
+      <w:r>
+        <w:rPr>
+          <w:lang w:val="es-MX"/>
+        </w:rPr>
+        <w:t>ligula</w:t>
+      </w:r>
+      <w:proofErr w:type="spellEnd"/>
+      <w:r>
+        <w:rPr>
+          <w:lang w:val="es-MX"/>
+        </w:rPr>
+        <w:t xml:space="preserve"> sed magna </w:t>
+      </w:r>
+      <w:proofErr w:type="spellStart"/>
+      <w:r>
+        <w:rPr>
+          <w:lang w:val="es-MX"/>
+        </w:rPr>
+        <w:t>dictum</w:t>
+      </w:r>
+      <w:proofErr w:type="spellEnd"/>
+      <w:r>
+        <w:rPr>
+          <w:lang w:val="es-MX"/>
+        </w:rPr>
+        <w:t xml:space="preserve"> porta. </w:t>
+      </w:r>
+      <w:proofErr w:type="spellStart"/>
+      <w:r>
+        <w:rPr>
+          <w:lang w:val="es-MX"/>
+        </w:rPr>
+        <w:t>Vivamus</w:t>
+      </w:r>
+      <w:proofErr w:type="spellEnd"/>
+      <w:r>
+        <w:rPr>
+          <w:lang w:val="es-MX"/>
+        </w:rPr>
+        <w:t xml:space="preserve"> magna justo, lacinia </w:t>
+      </w:r>
+      <w:proofErr w:type="spellStart"/>
+      <w:r>
+        <w:rPr>
+          <w:lang w:val="es-MX"/>
+        </w:rPr>
+        <w:t>eget</w:t>
+      </w:r>
+      <w:proofErr w:type="spellEnd"/>
+      <w:r>
+        <w:rPr>
+          <w:lang w:val="es-MX"/>
+        </w:rPr>
+        <w:t xml:space="preserve"> </w:t>
+      </w:r>
+      <w:proofErr w:type="spellStart"/>
+      <w:r>
+        <w:rPr>
+          <w:lang w:val="es-MX"/>
+        </w:rPr>
+        <w:t>consectetur</w:t>
+      </w:r>
+      <w:proofErr w:type="spellEnd"/>
+      <w:r>
+        <w:rPr>
+          <w:lang w:val="es-MX"/>
+        </w:rPr>
+        <w:t xml:space="preserve"> sed, </w:t>
+      </w:r>
+      <w:proofErr w:type="spellStart"/>
+      <w:r>
+        <w:rPr>
+          <w:lang w:val="es-MX"/>
+        </w:rPr>
+        <w:t>convallis</w:t>
+      </w:r>
+      <w:proofErr w:type="spellEnd"/>
+      <w:r>
+        <w:rPr>
+          <w:lang w:val="es-MX"/>
+        </w:rPr>
+        <w:t xml:space="preserve"> at </w:t>
+      </w:r>
+      <w:proofErr w:type="spellStart"/>
+      <w:r>
+        <w:rPr>
+          <w:lang w:val="es-MX"/>
+        </w:rPr>
+        <w:t>tellus</w:t>
+      </w:r>
+      <w:proofErr w:type="spellEnd"/>
+      <w:r>
+        <w:rPr>
+          <w:lang w:val="es-MX"/>
+        </w:rPr>
+        <w:t>.</w:t>
+      </w:r>
+    </w:p>
+    <w:p>
+      <w:pPr>
+        <w:rPr>
+          <w:lang w:val="es-MX"/>
+        </w:rPr>
+      </w:pPr>
+    </w:p>
+    <w:p>
+      <w:pPr>
+        <w:rPr>
+          <w:lang w:val="es-MX"/>
+        </w:rPr>
+      </w:pPr>
+      <w:proofErr w:type="spellStart"/>
+      <w:r>
+        <w:rPr>
+          <w:lang w:val="es-MX"/>
+        </w:rPr>
+        <w:t>Nulla</w:t>
+      </w:r>
+      <w:proofErr w:type="spellEnd"/>
+      <w:r>
+        <w:rPr>
+          <w:lang w:val="es-MX"/>
+        </w:rPr>
+        <w:t xml:space="preserve"> quis </w:t>
+      </w:r>
+      <w:proofErr w:type="spellStart"/>
+      <w:r>
+        <w:rPr>
+          <w:lang w:val="es-MX"/>
+        </w:rPr>
+        <w:t>lorem</w:t>
+      </w:r>
+      <w:proofErr w:type="spellEnd"/>
+      <w:r>
+        <w:rPr>
+          <w:lang w:val="es-MX"/>
+        </w:rPr>
+        <w:t xml:space="preserve"> ut libero </w:t>
+      </w:r>
+      <w:proofErr w:type="spellStart"/>
+      <w:r>
+        <w:rPr>
+          <w:lang w:val="es-MX"/>
+        </w:rPr>
+        <w:t>malesuada</w:t>
+      </w:r>
+      <w:proofErr w:type="spellEnd"/>
+      <w:r>
+        <w:rPr>
+          <w:lang w:val="es-MX"/>
+        </w:rPr>
+        <w:t xml:space="preserve"> </w:t>
+      </w:r>
+      <w:proofErr w:type="spellStart"/>
+      <w:r>
+        <w:rPr>
+          <w:lang w:val="es-MX"/>
+        </w:rPr>
+        <w:t>feugiat</w:t>
+      </w:r>
+      <w:proofErr w:type="spellEnd"/>
+      <w:r>
+        <w:rPr>
+          <w:lang w:val="es-MX"/>
+        </w:rPr>
+        <w:t xml:space="preserve">. Mauris </w:t>
+      </w:r>
+      <w:proofErr w:type="spellStart"/>
+      <w:r>
+        <w:rPr>
+          <w:lang w:val="es-MX"/>
+        </w:rPr>
+        <w:t>blandit</w:t>
+      </w:r>
+      <w:proofErr w:type="spellEnd"/>
+      <w:r>
+        <w:rPr>
+          <w:lang w:val="es-MX"/>
+        </w:rPr>
+        <w:t xml:space="preserve"> </w:t>
+      </w:r>
+      <w:proofErr w:type="spellStart"/>
+      <w:r>
+        <w:rPr>
+          <w:lang w:val="es-MX"/>
+        </w:rPr>
+        <w:t>aliquet</w:t>
+      </w:r>
+      <w:proofErr w:type="spellEnd"/>
+      <w:r>
+        <w:rPr>
+          <w:lang w:val="es-MX"/>
+        </w:rPr>
+        <w:t xml:space="preserve"> </w:t>
+      </w:r>
+      <w:proofErr w:type="spellStart"/>
+      <w:r>
+        <w:rPr>
+          <w:lang w:val="es-MX"/>
+        </w:rPr>
+        <w:t>elit</w:t>
+      </w:r>
+      <w:proofErr w:type="spellEnd"/>
+      <w:r>
+        <w:rPr>
+          <w:lang w:val="es-MX"/>
+        </w:rPr>
+        <w:t xml:space="preserve">, </w:t>
+      </w:r>
+      <w:proofErr w:type="spellStart"/>
+      <w:r>
+        <w:rPr>
+          <w:lang w:val="es-MX"/>
+        </w:rPr>
+        <w:t>eget</w:t>
+      </w:r>
+      <w:proofErr w:type="spellEnd"/>
+      <w:r>
+        <w:rPr>
+          <w:lang w:val="es-MX"/>
+        </w:rPr>
+        <w:t xml:space="preserve"> </w:t>
+      </w:r>
+      <w:proofErr w:type="spellStart"/>
+      <w:r>
+        <w:rPr>
+          <w:lang w:val="es-MX"/>
+        </w:rPr>
+        <w:t>tincidunt</w:t>
+      </w:r>
+      <w:proofErr w:type="spellEnd"/>
+      <w:r>
+        <w:rPr>
+          <w:lang w:val="es-MX"/>
+        </w:rPr>
+        <w:t xml:space="preserve"> </w:t>
+      </w:r>
+      <w:proofErr w:type="spellStart"/>
+      <w:r>
+        <w:rPr>
+          <w:lang w:val="es-MX"/>
+        </w:rPr>
+        <w:t>nibh</w:t>
+      </w:r>
+      <w:proofErr w:type="spellEnd"/>
+      <w:r>
+        <w:rPr>
+          <w:lang w:val="es-MX"/>
+        </w:rPr>
+        <w:t xml:space="preserve"> pulvinar a.</w:t>
+      </w:r>
+    </w:p>
+    <w:p>
+      <w:pPr>
+        <w:rPr>
+          <w:lang w:val="es-MX"/>
+        </w:rPr>
+      </w:pPr>
+    </w:p>
+    <w:p>
+      <w:pPr>
+        <w:rPr>
+          <w:lang w:val="es-MX"/>
+        </w:rPr>
+      </w:pPr>
+      <w:proofErr w:type="spellStart"/>
+      <w:r>
+        <w:rPr>
+          <w:lang w:val="es-MX"/>
+        </w:rPr>
+        <w:t>Praesent</w:t>
+      </w:r>
+      <w:proofErr w:type="spellEnd"/>
+      <w:r>
+        <w:rPr>
+          <w:lang w:val="es-MX"/>
+        </w:rPr>
+        <w:t xml:space="preserve"> </w:t>
+      </w:r>
+      <w:proofErr w:type="spellStart"/>
+      <w:r>
+        <w:rPr>
+          <w:lang w:val="es-MX"/>
+        </w:rPr>
+        <w:t>sapien</w:t>
+      </w:r>
+      <w:proofErr w:type="spellEnd"/>
+      <w:r>
+        <w:rPr>
+          <w:lang w:val="es-MX"/>
+        </w:rPr>
+        <w:t xml:space="preserve"> </w:t>
+      </w:r>
+      <w:proofErr w:type="spellStart"/>
+      <w:r>
+        <w:rPr>
+          <w:lang w:val="es-MX"/>
+        </w:rPr>
+        <w:t>massa</w:t>
+      </w:r>
+      <w:proofErr w:type="spellEnd"/>
+      <w:r>
+        <w:rPr>
+          <w:lang w:val="es-MX"/>
+        </w:rPr>
+        <w:t xml:space="preserve">, </w:t>
+      </w:r>
+      <w:proofErr w:type="spellStart"/>
+      <w:r>
+        <w:rPr>
+          <w:lang w:val="es-MX"/>
+        </w:rPr>
+        <w:t>convallis</w:t>
+      </w:r>
+      <w:proofErr w:type="spellEnd"/>
+      <w:r>
+        <w:rPr>
+          <w:lang w:val="es-MX"/>
+        </w:rPr>
+        <w:t xml:space="preserve"> a </w:t>
+      </w:r>
+      <w:proofErr w:type="spellStart"/>
+      <w:r>
+        <w:rPr>
+          <w:lang w:val="es-MX"/>
+        </w:rPr>
+        <w:t>pellentesque</w:t>
+      </w:r>
+      <w:proofErr w:type="spellEnd"/>
+      <w:r>
+        <w:rPr>
+          <w:lang w:val="es-MX"/>
+        </w:rPr>
+        <w:t xml:space="preserve"> </w:t>
+      </w:r>
+      <w:proofErr w:type="spellStart"/>
+      <w:r>
+        <w:rPr>
+          <w:lang w:val="es-MX"/>
+        </w:rPr>
+        <w:t>nec</w:t>
+      </w:r>
+      <w:proofErr w:type="spellEnd"/>
+      <w:r>
+        <w:rPr>
+          <w:lang w:val="es-MX"/>
+        </w:rPr>
+        <w:t xml:space="preserve">, </w:t>
+      </w:r>
+      <w:proofErr w:type="spellStart"/>
+      <w:r>
+        <w:rPr>
+          <w:lang w:val="es-MX"/>
+        </w:rPr>
+        <w:t>egestas</w:t>
+      </w:r>
+      <w:proofErr w:type="spellEnd"/>
+      <w:r>
+        <w:rPr>
+          <w:lang w:val="es-MX"/>
+        </w:rPr>
+        <w:t xml:space="preserve"> non </w:t>
+      </w:r>
+      <w:proofErr w:type="spellStart"/>
+      <w:r>
+        <w:rPr>
+          <w:lang w:val="es-MX"/>
+        </w:rPr>
+        <w:t>nisi</w:t>
+      </w:r>
+      <w:proofErr w:type="spellEnd"/>
+      <w:r>
+        <w:rPr>
+          <w:lang w:val="es-MX"/>
+        </w:rPr>
+        <w:t xml:space="preserve">. Sed </w:t>
+      </w:r>
+      <w:proofErr w:type="spellStart"/>
+      <w:r>
+        <w:rPr>
+          <w:lang w:val="es-MX"/>
+        </w:rPr>
+        <w:t>porttitor</w:t>
+      </w:r>
+      <w:proofErr w:type="spellEnd"/>
+      <w:r>
+        <w:rPr>
+          <w:lang w:val="es-MX"/>
+        </w:rPr>
+        <w:t xml:space="preserve"> </w:t>
+      </w:r>
+      <w:proofErr w:type="spellStart"/>
+      <w:r>
+        <w:rPr>
+          <w:lang w:val="es-MX"/>
+        </w:rPr>
+        <w:t>lectus</w:t>
+      </w:r>
+      <w:proofErr w:type="spellEnd"/>
+      <w:r>
+        <w:rPr>
+          <w:lang w:val="es-MX"/>
+        </w:rPr>
+        <w:t xml:space="preserve"> </w:t>
+      </w:r>
+      <w:proofErr w:type="spellStart"/>
+      <w:r>
+        <w:rPr>
+          <w:lang w:val="es-MX"/>
+        </w:rPr>
+        <w:t>nibh</w:t>
+      </w:r>
+      <w:proofErr w:type="spellEnd"/>
+      <w:r>
+        <w:rPr>
+          <w:lang w:val="es-MX"/>
+        </w:rPr>
+        <w:t>.</w:t>
       </w:r>
     </w:p>
     <w:p>
@@ -288,52 +1450,468 @@
           <w:lang w:val="es-MX"/>
         </w:rPr>
       </w:pPr>
+      <w:proofErr w:type="spellStart"/>
       <w:r>
         <w:rPr>
           <w:lang w:val="es-MX"/>
         </w:rPr>
         <w:lastRenderedPageBreak/>
-        <w:t>Nulla quis lorem ut libero malesuada feugiat. Curabitur aliquet quam id dui posuere blandit.</w:t>
-      </w:r>
-    </w:p>
-    <w:p>
-      <w:pPr>
-        <w:rPr>
-          <w:lang w:val="es-MX"/>
-        </w:rPr>
-      </w:pPr>
-    </w:p>
-    <w:p>
-      <w:pPr>
-        <w:rPr>
-          <w:lang w:val="es-MX"/>
-        </w:rPr>
-      </w:pPr>
-      <w:r>
-        <w:rPr>
-          <w:lang w:val="es-MX"/>
-        </w:rPr>
-        <w:t>Vivamus magna justo, lacinia eget consectetur sed, convallis at tellus. Proin eget tortor risus.</w:t>
-      </w:r>
-    </w:p>
-    <w:p>
-      <w:pPr>
-        <w:rPr>
-          <w:lang w:val="es-MX"/>
-        </w:rPr>
-      </w:pPr>
-    </w:p>
-    <w:p>
-      <w:pPr>
-        <w:rPr>
-          <w:lang w:val="es-MX"/>
-        </w:rPr>
-      </w:pPr>
-      <w:r>
-        <w:rPr>
-          <w:lang w:val="es-MX"/>
-        </w:rPr>
-        <w:t>Nulla porttitor accumsan tincidunt. Vestibulum ac diam sit amet quam vehicula elementum sed sit amet dui.</w:t>
+        <w:t>Nulla</w:t>
+      </w:r>
+      <w:proofErr w:type="spellEnd"/>
+      <w:r>
+        <w:rPr>
+          <w:lang w:val="es-MX"/>
+        </w:rPr>
+        <w:t xml:space="preserve"> quis </w:t>
+      </w:r>
+      <w:proofErr w:type="spellStart"/>
+      <w:r>
+        <w:rPr>
+          <w:lang w:val="es-MX"/>
+        </w:rPr>
+        <w:t>lorem</w:t>
+      </w:r>
+      <w:proofErr w:type="spellEnd"/>
+      <w:r>
+        <w:rPr>
+          <w:lang w:val="es-MX"/>
+        </w:rPr>
+        <w:t xml:space="preserve"> ut libero </w:t>
+      </w:r>
+      <w:proofErr w:type="spellStart"/>
+      <w:r>
+        <w:rPr>
+          <w:lang w:val="es-MX"/>
+        </w:rPr>
+        <w:t>malesuada</w:t>
+      </w:r>
+      <w:proofErr w:type="spellEnd"/>
+      <w:r>
+        <w:rPr>
+          <w:lang w:val="es-MX"/>
+        </w:rPr>
+        <w:t xml:space="preserve"> </w:t>
+      </w:r>
+      <w:proofErr w:type="spellStart"/>
+      <w:r>
+        <w:rPr>
+          <w:lang w:val="es-MX"/>
+        </w:rPr>
+        <w:t>feugiat</w:t>
+      </w:r>
+      <w:proofErr w:type="spellEnd"/>
+      <w:r>
+        <w:rPr>
+          <w:lang w:val="es-MX"/>
+        </w:rPr>
+        <w:t xml:space="preserve">. </w:t>
+      </w:r>
+      <w:proofErr w:type="spellStart"/>
+      <w:r>
+        <w:rPr>
+          <w:lang w:val="es-MX"/>
+        </w:rPr>
+        <w:t>Curabitur</w:t>
+      </w:r>
+      <w:proofErr w:type="spellEnd"/>
+      <w:r>
+        <w:rPr>
+          <w:lang w:val="es-MX"/>
+        </w:rPr>
+        <w:t xml:space="preserve"> </w:t>
+      </w:r>
+      <w:proofErr w:type="spellStart"/>
+      <w:r>
+        <w:rPr>
+          <w:lang w:val="es-MX"/>
+        </w:rPr>
+        <w:t>aliquet</w:t>
+      </w:r>
+      <w:proofErr w:type="spellEnd"/>
+      <w:r>
+        <w:rPr>
+          <w:lang w:val="es-MX"/>
+        </w:rPr>
+        <w:t xml:space="preserve"> </w:t>
+      </w:r>
+      <w:proofErr w:type="spellStart"/>
+      <w:r>
+        <w:rPr>
+          <w:lang w:val="es-MX"/>
+        </w:rPr>
+        <w:t>quam</w:t>
+      </w:r>
+      <w:proofErr w:type="spellEnd"/>
+      <w:r>
+        <w:rPr>
+          <w:lang w:val="es-MX"/>
+        </w:rPr>
+        <w:t xml:space="preserve"> id </w:t>
+      </w:r>
+      <w:proofErr w:type="spellStart"/>
+      <w:r>
+        <w:rPr>
+          <w:lang w:val="es-MX"/>
+        </w:rPr>
+        <w:t>dui</w:t>
+      </w:r>
+      <w:proofErr w:type="spellEnd"/>
+      <w:r>
+        <w:rPr>
+          <w:lang w:val="es-MX"/>
+        </w:rPr>
+        <w:t xml:space="preserve"> </w:t>
+      </w:r>
+      <w:proofErr w:type="spellStart"/>
+      <w:r>
+        <w:rPr>
+          <w:lang w:val="es-MX"/>
+        </w:rPr>
+        <w:t>posuere</w:t>
+      </w:r>
+      <w:proofErr w:type="spellEnd"/>
+      <w:r>
+        <w:rPr>
+          <w:lang w:val="es-MX"/>
+        </w:rPr>
+        <w:t xml:space="preserve"> </w:t>
+      </w:r>
+      <w:proofErr w:type="spellStart"/>
+      <w:r>
+        <w:rPr>
+          <w:lang w:val="es-MX"/>
+        </w:rPr>
+        <w:t>blandit</w:t>
+      </w:r>
+      <w:proofErr w:type="spellEnd"/>
+      <w:r>
+        <w:rPr>
+          <w:lang w:val="es-MX"/>
+        </w:rPr>
+        <w:t>.</w:t>
+      </w:r>
+    </w:p>
+    <w:p>
+      <w:pPr>
+        <w:rPr>
+          <w:lang w:val="es-MX"/>
+        </w:rPr>
+      </w:pPr>
+    </w:p>
+    <w:p>
+      <w:pPr>
+        <w:rPr>
+          <w:lang w:val="es-MX"/>
+        </w:rPr>
+      </w:pPr>
+      <w:proofErr w:type="spellStart"/>
+      <w:r>
+        <w:rPr>
+          <w:lang w:val="es-MX"/>
+        </w:rPr>
+        <w:t>Vivamus</w:t>
+      </w:r>
+      <w:proofErr w:type="spellEnd"/>
+      <w:r>
+        <w:rPr>
+          <w:lang w:val="es-MX"/>
+        </w:rPr>
+        <w:t xml:space="preserve"> magna justo, lacinia </w:t>
+      </w:r>
+      <w:proofErr w:type="spellStart"/>
+      <w:r>
+        <w:rPr>
+          <w:lang w:val="es-MX"/>
+        </w:rPr>
+        <w:t>eget</w:t>
+      </w:r>
+      <w:proofErr w:type="spellEnd"/>
+      <w:r>
+        <w:rPr>
+          <w:lang w:val="es-MX"/>
+        </w:rPr>
+        <w:t xml:space="preserve"> </w:t>
+      </w:r>
+      <w:proofErr w:type="spellStart"/>
+      <w:r>
+        <w:rPr>
+          <w:lang w:val="es-MX"/>
+        </w:rPr>
+        <w:t>consectetur</w:t>
+      </w:r>
+      <w:proofErr w:type="spellEnd"/>
+      <w:r>
+        <w:rPr>
+          <w:lang w:val="es-MX"/>
+        </w:rPr>
+        <w:t xml:space="preserve"> sed, </w:t>
+      </w:r>
+      <w:proofErr w:type="spellStart"/>
+      <w:r>
+        <w:rPr>
+          <w:lang w:val="es-MX"/>
+        </w:rPr>
+        <w:t>convallis</w:t>
+      </w:r>
+      <w:proofErr w:type="spellEnd"/>
+      <w:r>
+        <w:rPr>
+          <w:lang w:val="es-MX"/>
+        </w:rPr>
+        <w:t xml:space="preserve"> at </w:t>
+      </w:r>
+      <w:proofErr w:type="spellStart"/>
+      <w:r>
+        <w:rPr>
+          <w:lang w:val="es-MX"/>
+        </w:rPr>
+        <w:t>tellus</w:t>
+      </w:r>
+      <w:proofErr w:type="spellEnd"/>
+      <w:r>
+        <w:rPr>
+          <w:lang w:val="es-MX"/>
+        </w:rPr>
+        <w:t xml:space="preserve">. </w:t>
+      </w:r>
+      <w:proofErr w:type="spellStart"/>
+      <w:r>
+        <w:rPr>
+          <w:lang w:val="es-MX"/>
+        </w:rPr>
+        <w:t>Proin</w:t>
+      </w:r>
+      <w:proofErr w:type="spellEnd"/>
+      <w:r>
+        <w:rPr>
+          <w:lang w:val="es-MX"/>
+        </w:rPr>
+        <w:t xml:space="preserve"> </w:t>
+      </w:r>
+      <w:proofErr w:type="spellStart"/>
+      <w:r>
+        <w:rPr>
+          <w:lang w:val="es-MX"/>
+        </w:rPr>
+        <w:t>eget</w:t>
+      </w:r>
+      <w:proofErr w:type="spellEnd"/>
+      <w:r>
+        <w:rPr>
+          <w:lang w:val="es-MX"/>
+        </w:rPr>
+        <w:t xml:space="preserve"> tortor </w:t>
+      </w:r>
+      <w:proofErr w:type="spellStart"/>
+      <w:r>
+        <w:rPr>
+          <w:lang w:val="es-MX"/>
+        </w:rPr>
+        <w:t>risus</w:t>
+      </w:r>
+      <w:proofErr w:type="spellEnd"/>
+      <w:r>
+        <w:rPr>
+          <w:lang w:val="es-MX"/>
+        </w:rPr>
+        <w:t>.</w:t>
+      </w:r>
+    </w:p>
+    <w:p>
+      <w:pPr>
+        <w:rPr>
+          <w:lang w:val="es-MX"/>
+        </w:rPr>
+      </w:pPr>
+    </w:p>
+    <w:p>
+      <w:pPr>
+        <w:rPr>
+          <w:lang w:val="es-MX"/>
+        </w:rPr>
+      </w:pPr>
+      <w:proofErr w:type="spellStart"/>
+      <w:r>
+        <w:rPr>
+          <w:lang w:val="es-MX"/>
+        </w:rPr>
+        <w:t>Nulla</w:t>
+      </w:r>
+      <w:proofErr w:type="spellEnd"/>
+      <w:r>
+        <w:rPr>
+          <w:lang w:val="es-MX"/>
+        </w:rPr>
+        <w:t xml:space="preserve"> </w:t>
+      </w:r>
+      <w:proofErr w:type="spellStart"/>
+      <w:r>
+        <w:rPr>
+          <w:lang w:val="es-MX"/>
+        </w:rPr>
+        <w:t>porttitor</w:t>
+      </w:r>
+      <w:proofErr w:type="spellEnd"/>
+      <w:r>
+        <w:rPr>
+          <w:lang w:val="es-MX"/>
+        </w:rPr>
+        <w:t xml:space="preserve"> </w:t>
+      </w:r>
+      <w:proofErr w:type="spellStart"/>
+      <w:r>
+        <w:rPr>
+          <w:lang w:val="es-MX"/>
+        </w:rPr>
+        <w:t>accumsan</w:t>
+      </w:r>
+      <w:proofErr w:type="spellEnd"/>
+      <w:r>
+        <w:rPr>
+          <w:lang w:val="es-MX"/>
+        </w:rPr>
+        <w:t xml:space="preserve"> </w:t>
+      </w:r>
+      <w:proofErr w:type="spellStart"/>
+      <w:r>
+        <w:rPr>
+          <w:lang w:val="es-MX"/>
+        </w:rPr>
+        <w:t>tincidunt</w:t>
+      </w:r>
+      <w:proofErr w:type="spellEnd"/>
+      <w:r>
+        <w:rPr>
+          <w:lang w:val="es-MX"/>
+        </w:rPr>
+        <w:t xml:space="preserve">. </w:t>
+      </w:r>
+      <w:proofErr w:type="spellStart"/>
+      <w:r>
+        <w:rPr>
+          <w:lang w:val="es-MX"/>
+        </w:rPr>
+        <w:t>Vestibulum</w:t>
+      </w:r>
+      <w:proofErr w:type="spellEnd"/>
+      <w:r>
+        <w:rPr>
+          <w:lang w:val="es-MX"/>
+        </w:rPr>
+        <w:t xml:space="preserve"> ac </w:t>
+      </w:r>
+      <w:proofErr w:type="spellStart"/>
+      <w:r>
+        <w:rPr>
+          <w:lang w:val="es-MX"/>
+        </w:rPr>
+        <w:t>diam</w:t>
+      </w:r>
+      <w:proofErr w:type="spellEnd"/>
+      <w:r>
+        <w:rPr>
+          <w:lang w:val="es-MX"/>
+        </w:rPr>
+        <w:t xml:space="preserve"> </w:t>
+      </w:r>
+      <w:proofErr w:type="spellStart"/>
+      <w:r>
+        <w:rPr>
+          <w:lang w:val="es-MX"/>
+        </w:rPr>
+        <w:t>sit</w:t>
+      </w:r>
+      <w:proofErr w:type="spellEnd"/>
+      <w:r>
+        <w:rPr>
+          <w:lang w:val="es-MX"/>
+        </w:rPr>
+        <w:t xml:space="preserve"> </w:t>
+      </w:r>
+      <w:proofErr w:type="spellStart"/>
+      <w:r>
+        <w:rPr>
+          <w:lang w:val="es-MX"/>
+        </w:rPr>
+        <w:t>amet</w:t>
+      </w:r>
+      <w:proofErr w:type="spellEnd"/>
+      <w:r>
+        <w:rPr>
+          <w:lang w:val="es-MX"/>
+        </w:rPr>
+        <w:t xml:space="preserve"> </w:t>
+      </w:r>
+      <w:proofErr w:type="spellStart"/>
+      <w:r>
+        <w:rPr>
+          <w:lang w:val="es-MX"/>
+        </w:rPr>
+        <w:t>quam</w:t>
+      </w:r>
+      <w:proofErr w:type="spellEnd"/>
+      <w:r>
+        <w:rPr>
+          <w:lang w:val="es-MX"/>
+        </w:rPr>
+        <w:t xml:space="preserve"> vehicula </w:t>
+      </w:r>
+      <w:proofErr w:type="spellStart"/>
+      <w:r>
+        <w:rPr>
+          <w:lang w:val="es-MX"/>
+        </w:rPr>
+        <w:t>elementum</w:t>
+      </w:r>
+      <w:proofErr w:type="spellEnd"/>
+      <w:r>
+        <w:rPr>
+          <w:lang w:val="es-MX"/>
+        </w:rPr>
+        <w:t xml:space="preserve"> sed </w:t>
+      </w:r>
+      <w:proofErr w:type="spellStart"/>
+      <w:r>
+        <w:rPr>
+          <w:lang w:val="es-MX"/>
+        </w:rPr>
+        <w:t>sit</w:t>
+      </w:r>
+      <w:proofErr w:type="spellEnd"/>
+      <w:r>
+        <w:rPr>
+          <w:lang w:val="es-MX"/>
+        </w:rPr>
+        <w:t xml:space="preserve"> </w:t>
+      </w:r>
+      <w:proofErr w:type="spellStart"/>
+      <w:r>
+        <w:rPr>
+          <w:lang w:val="es-MX"/>
+        </w:rPr>
+        <w:t>amet</w:t>
+      </w:r>
+      <w:proofErr w:type="spellEnd"/>
+      <w:r>
+        <w:rPr>
+          <w:lang w:val="es-MX"/>
+        </w:rPr>
+        <w:t xml:space="preserve"> </w:t>
+      </w:r>
+      <w:proofErr w:type="spellStart"/>
+      <w:r>
+        <w:rPr>
+          <w:lang w:val="es-MX"/>
+        </w:rPr>
+        <w:t>dui</w:t>
+      </w:r>
+      <w:proofErr w:type="spellEnd"/>
+      <w:r>
+        <w:rPr>
+          <w:lang w:val="es-MX"/>
+        </w:rPr>
+        <w:t>.</w:t>
       </w:r>
     </w:p>
     <w:p>
@@ -369,48 +1947,958 @@
           <w:lang w:val="es-MX"/>
         </w:rPr>
       </w:pPr>
-      <w:r>
-        <w:rPr>
-          <w:lang w:val="es-MX"/>
-        </w:rPr>
-        <w:t>Nulla quis lorem ut libero malesuada feugiat. Praesent sapien massa, convallis a pellentesque nec, egestas non nisi.</w:t>
-      </w:r>
-    </w:p>
-    <w:p>
-      <w:pPr>
-        <w:rPr>
-          <w:lang w:val="es-MX"/>
-        </w:rPr>
-      </w:pPr>
-    </w:p>
-    <w:p>
-      <w:pPr>
-        <w:rPr>
-          <w:lang w:val="es-MX"/>
-        </w:rPr>
-      </w:pPr>
-      <w:r>
-        <w:rPr>
-          <w:lang w:val="es-MX"/>
-        </w:rPr>
-        <w:t>Donec rutrum congue leo eget malesuada. Curabitur arcu erat, accumsan id imperdiet et, porttitor at sem.</w:t>
-      </w:r>
-    </w:p>
-    <w:p>
-      <w:pPr>
-        <w:rPr>
-          <w:lang w:val="es-MX"/>
-        </w:rPr>
-      </w:pPr>
-    </w:p>
-    <w:p>
-      <w:pPr>
-        <w:rPr>
-          <w:lang w:val="es-MX"/>
-        </w:rPr>
-      </w:pPr>
+      <w:proofErr w:type="spellStart"/>
+      <w:r>
+        <w:rPr>
+          <w:lang w:val="es-MX"/>
+        </w:rPr>
+        <w:t>Nulla</w:t>
+      </w:r>
+      <w:proofErr w:type="spellEnd"/>
+      <w:r>
+        <w:rPr>
+          <w:lang w:val="es-MX"/>
+        </w:rPr>
+        <w:t xml:space="preserve"> quis </w:t>
+      </w:r>
+      <w:proofErr w:type="spellStart"/>
+      <w:r>
+        <w:rPr>
+          <w:lang w:val="es-MX"/>
+        </w:rPr>
+        <w:t>lorem</w:t>
+      </w:r>
+      <w:proofErr w:type="spellEnd"/>
+      <w:r>
+        <w:rPr>
+          <w:lang w:val="es-MX"/>
+        </w:rPr>
+        <w:t xml:space="preserve"> ut libero </w:t>
+      </w:r>
+      <w:proofErr w:type="spellStart"/>
+      <w:r>
+        <w:rPr>
+          <w:lang w:val="es-MX"/>
+        </w:rPr>
+        <w:t>malesuada</w:t>
+      </w:r>
+      <w:proofErr w:type="spellEnd"/>
+      <w:r>
+        <w:rPr>
+          <w:lang w:val="es-MX"/>
+        </w:rPr>
+        <w:t xml:space="preserve"> </w:t>
+      </w:r>
+      <w:proofErr w:type="spellStart"/>
+      <w:r>
+        <w:rPr>
+          <w:lang w:val="es-MX"/>
+        </w:rPr>
+        <w:t>feugiat</w:t>
+      </w:r>
+      <w:proofErr w:type="spellEnd"/>
+      <w:r>
+        <w:rPr>
+          <w:lang w:val="es-MX"/>
+        </w:rPr>
+        <w:t xml:space="preserve">. </w:t>
+      </w:r>
+      <w:proofErr w:type="spellStart"/>
+      <w:r>
+        <w:rPr>
+          <w:lang w:val="es-MX"/>
+        </w:rPr>
+        <w:t>Praesent</w:t>
+      </w:r>
+      <w:proofErr w:type="spellEnd"/>
+      <w:r>
+        <w:rPr>
+          <w:lang w:val="es-MX"/>
+        </w:rPr>
+        <w:t xml:space="preserve"> </w:t>
+      </w:r>
+      <w:proofErr w:type="spellStart"/>
+      <w:r>
+        <w:rPr>
+          <w:lang w:val="es-MX"/>
+        </w:rPr>
+        <w:t>sapien</w:t>
+      </w:r>
+      <w:proofErr w:type="spellEnd"/>
+      <w:r>
+        <w:rPr>
+          <w:lang w:val="es-MX"/>
+        </w:rPr>
+        <w:t xml:space="preserve"> </w:t>
+      </w:r>
+      <w:proofErr w:type="spellStart"/>
+      <w:r>
+        <w:rPr>
+          <w:lang w:val="es-MX"/>
+        </w:rPr>
+        <w:t>massa</w:t>
+      </w:r>
+      <w:proofErr w:type="spellEnd"/>
+      <w:r>
+        <w:rPr>
+          <w:lang w:val="es-MX"/>
+        </w:rPr>
+        <w:t xml:space="preserve">, </w:t>
+      </w:r>
+      <w:proofErr w:type="spellStart"/>
+      <w:r>
+        <w:rPr>
+          <w:lang w:val="es-MX"/>
+        </w:rPr>
+        <w:t>convallis</w:t>
+      </w:r>
+      <w:proofErr w:type="spellEnd"/>
+      <w:r>
+        <w:rPr>
+          <w:lang w:val="es-MX"/>
+        </w:rPr>
+        <w:t xml:space="preserve"> a </w:t>
+      </w:r>
+      <w:proofErr w:type="spellStart"/>
+      <w:r>
+        <w:rPr>
+          <w:lang w:val="es-MX"/>
+        </w:rPr>
+        <w:t>pellentesque</w:t>
+      </w:r>
+      <w:proofErr w:type="spellEnd"/>
+      <w:r>
+        <w:rPr>
+          <w:lang w:val="es-MX"/>
+        </w:rPr>
+        <w:t xml:space="preserve"> </w:t>
+      </w:r>
+      <w:proofErr w:type="spellStart"/>
+      <w:r>
+        <w:rPr>
+          <w:lang w:val="es-MX"/>
+        </w:rPr>
+        <w:t>nec</w:t>
+      </w:r>
+      <w:proofErr w:type="spellEnd"/>
+      <w:r>
+        <w:rPr>
+          <w:lang w:val="es-MX"/>
+        </w:rPr>
+        <w:t xml:space="preserve">, </w:t>
+      </w:r>
+      <w:proofErr w:type="spellStart"/>
+      <w:r>
+        <w:rPr>
+          <w:lang w:val="es-MX"/>
+        </w:rPr>
+        <w:t>egestas</w:t>
+      </w:r>
+      <w:proofErr w:type="spellEnd"/>
+      <w:r>
+        <w:rPr>
+          <w:lang w:val="es-MX"/>
+        </w:rPr>
+        <w:t xml:space="preserve"> non </w:t>
+      </w:r>
+      <w:proofErr w:type="spellStart"/>
+      <w:r>
+        <w:rPr>
+          <w:lang w:val="es-MX"/>
+        </w:rPr>
+        <w:t>nisi</w:t>
+      </w:r>
+      <w:proofErr w:type="spellEnd"/>
+      <w:r>
+        <w:rPr>
+          <w:lang w:val="es-MX"/>
+        </w:rPr>
+        <w:t>.</w:t>
+      </w:r>
+    </w:p>
+    <w:p>
+      <w:pPr>
+        <w:rPr>
+          <w:lang w:val="es-MX"/>
+        </w:rPr>
+      </w:pPr>
+    </w:p>
+    <w:p>
+      <w:pPr>
+        <w:rPr>
+          <w:lang w:val="es-MX"/>
+        </w:rPr>
+      </w:pPr>
+      <w:proofErr w:type="spellStart"/>
+      <w:r>
+        <w:rPr>
+          <w:lang w:val="es-MX"/>
+        </w:rPr>
+        <w:t>Donec</w:t>
+      </w:r>
+      <w:proofErr w:type="spellEnd"/>
+      <w:r>
+        <w:rPr>
+          <w:lang w:val="es-MX"/>
+        </w:rPr>
+        <w:t xml:space="preserve"> </w:t>
+      </w:r>
+      <w:proofErr w:type="spellStart"/>
+      <w:r>
+        <w:rPr>
+          <w:lang w:val="es-MX"/>
+        </w:rPr>
+        <w:t>rutrum</w:t>
+      </w:r>
+      <w:proofErr w:type="spellEnd"/>
+      <w:r>
+        <w:rPr>
+          <w:lang w:val="es-MX"/>
+        </w:rPr>
+        <w:t xml:space="preserve"> </w:t>
+      </w:r>
+      <w:proofErr w:type="spellStart"/>
+      <w:r>
+        <w:rPr>
+          <w:lang w:val="es-MX"/>
+        </w:rPr>
+        <w:t>congue</w:t>
+      </w:r>
+      <w:proofErr w:type="spellEnd"/>
+      <w:r>
+        <w:rPr>
+          <w:lang w:val="es-MX"/>
+        </w:rPr>
+        <w:t xml:space="preserve"> leo </w:t>
+      </w:r>
+      <w:proofErr w:type="spellStart"/>
+      <w:r>
+        <w:rPr>
+          <w:lang w:val="es-MX"/>
+        </w:rPr>
+        <w:t>eget</w:t>
+      </w:r>
+      <w:proofErr w:type="spellEnd"/>
+      <w:r>
+        <w:rPr>
+          <w:lang w:val="es-MX"/>
+        </w:rPr>
+        <w:t xml:space="preserve"> </w:t>
+      </w:r>
+      <w:proofErr w:type="spellStart"/>
+      <w:r>
+        <w:rPr>
+          <w:lang w:val="es-MX"/>
+        </w:rPr>
+        <w:t>malesuada</w:t>
+      </w:r>
+      <w:proofErr w:type="spellEnd"/>
+      <w:r>
+        <w:rPr>
+          <w:lang w:val="es-MX"/>
+        </w:rPr>
+        <w:t xml:space="preserve">. </w:t>
+      </w:r>
+      <w:proofErr w:type="spellStart"/>
+      <w:r>
+        <w:rPr>
+          <w:lang w:val="es-MX"/>
+        </w:rPr>
+        <w:t>Curabitur</w:t>
+      </w:r>
+      <w:proofErr w:type="spellEnd"/>
+      <w:r>
+        <w:rPr>
+          <w:lang w:val="es-MX"/>
+        </w:rPr>
+        <w:t xml:space="preserve"> </w:t>
+      </w:r>
+      <w:proofErr w:type="spellStart"/>
+      <w:r>
+        <w:rPr>
+          <w:lang w:val="es-MX"/>
+        </w:rPr>
+        <w:t>arcu</w:t>
+      </w:r>
+      <w:proofErr w:type="spellEnd"/>
+      <w:r>
+        <w:rPr>
+          <w:lang w:val="es-MX"/>
+        </w:rPr>
+        <w:t xml:space="preserve"> </w:t>
+      </w:r>
+      <w:proofErr w:type="spellStart"/>
+      <w:r>
+        <w:rPr>
+          <w:lang w:val="es-MX"/>
+        </w:rPr>
+        <w:t>erat</w:t>
+      </w:r>
+      <w:proofErr w:type="spellEnd"/>
+      <w:r>
+        <w:rPr>
+          <w:lang w:val="es-MX"/>
+        </w:rPr>
+        <w:t xml:space="preserve">, </w:t>
+      </w:r>
+      <w:proofErr w:type="spellStart"/>
+      <w:r>
+        <w:rPr>
+          <w:lang w:val="es-MX"/>
+        </w:rPr>
+        <w:t>accumsan</w:t>
+      </w:r>
+      <w:proofErr w:type="spellEnd"/>
+      <w:r>
+        <w:rPr>
+          <w:lang w:val="es-MX"/>
+        </w:rPr>
+        <w:t xml:space="preserve"> id </w:t>
+      </w:r>
+      <w:proofErr w:type="spellStart"/>
+      <w:r>
+        <w:rPr>
+          <w:lang w:val="es-MX"/>
+        </w:rPr>
+        <w:t>imperdiet</w:t>
+      </w:r>
+      <w:proofErr w:type="spellEnd"/>
+      <w:r>
+        <w:rPr>
+          <w:lang w:val="es-MX"/>
+        </w:rPr>
+        <w:t xml:space="preserve"> et, </w:t>
+      </w:r>
+      <w:proofErr w:type="spellStart"/>
+      <w:r>
+        <w:rPr>
+          <w:lang w:val="es-MX"/>
+        </w:rPr>
+        <w:t>porttitor</w:t>
+      </w:r>
+      <w:proofErr w:type="spellEnd"/>
+      <w:r>
+        <w:rPr>
+          <w:lang w:val="es-MX"/>
+        </w:rPr>
+        <w:t xml:space="preserve"> at </w:t>
+      </w:r>
+      <w:proofErr w:type="spellStart"/>
+      <w:r>
+        <w:rPr>
+          <w:lang w:val="es-MX"/>
+        </w:rPr>
+        <w:t>sem</w:t>
+      </w:r>
+      <w:proofErr w:type="spellEnd"/>
+      <w:r>
+        <w:rPr>
+          <w:lang w:val="es-MX"/>
+        </w:rPr>
+        <w:t>.</w:t>
+      </w:r>
+    </w:p>
+    <w:p>
+      <w:pPr>
+        <w:rPr>
+          <w:lang w:val="es-MX"/>
+        </w:rPr>
+      </w:pPr>
+    </w:p>
+    <w:p>
+      <w:pPr>
+        <w:rPr>
+          <w:lang w:val="es-MX"/>
+        </w:rPr>
+      </w:pPr>
+      <w:r>
+        <w:rPr>
+          <w:lang w:val="es-MX"/>
+        </w:rPr>
+        <w:t>6.</w:t>
+      </w:r>
+    </w:p>
+    <w:p>
+      <w:pPr>
+        <w:rPr>
+          <w:lang w:val="es-MX"/>
+        </w:rPr>
+      </w:pPr>
+    </w:p>
+    <w:p>
+      <w:pPr>
+        <w:rPr>
+          <w:lang w:val="es-MX"/>
+        </w:rPr>
+      </w:pPr>
+      <w:proofErr w:type="spellStart"/>
+      <w:r>
+        <w:rPr>
+          <w:lang w:val="es-MX"/>
+        </w:rPr>
+        <w:t>Donec</w:t>
+      </w:r>
+      <w:proofErr w:type="spellEnd"/>
+      <w:r>
+        <w:rPr>
+          <w:lang w:val="es-MX"/>
+        </w:rPr>
+        <w:t xml:space="preserve"> </w:t>
+      </w:r>
+      <w:proofErr w:type="spellStart"/>
+      <w:r>
+        <w:rPr>
+          <w:lang w:val="es-MX"/>
+        </w:rPr>
+        <w:t>rutrum</w:t>
+      </w:r>
+      <w:proofErr w:type="spellEnd"/>
+      <w:r>
+        <w:rPr>
+          <w:lang w:val="es-MX"/>
+        </w:rPr>
+        <w:t xml:space="preserve"> </w:t>
+      </w:r>
+      <w:proofErr w:type="spellStart"/>
+      <w:r>
+        <w:rPr>
+          <w:lang w:val="es-MX"/>
+        </w:rPr>
+        <w:t>congue</w:t>
+      </w:r>
+      <w:proofErr w:type="spellEnd"/>
+      <w:r>
+        <w:rPr>
+          <w:lang w:val="es-MX"/>
+        </w:rPr>
+        <w:t xml:space="preserve"> leo </w:t>
+      </w:r>
+      <w:proofErr w:type="spellStart"/>
+      <w:r>
+        <w:rPr>
+          <w:lang w:val="es-MX"/>
+        </w:rPr>
+        <w:t>eget</w:t>
+      </w:r>
+      <w:proofErr w:type="spellEnd"/>
+      <w:r>
+        <w:rPr>
+          <w:lang w:val="es-MX"/>
+        </w:rPr>
+        <w:t xml:space="preserve"> </w:t>
+      </w:r>
+      <w:proofErr w:type="spellStart"/>
+      <w:r>
+        <w:rPr>
+          <w:lang w:val="es-MX"/>
+        </w:rPr>
+        <w:t>malesuada</w:t>
+      </w:r>
+      <w:proofErr w:type="spellEnd"/>
+      <w:r>
+        <w:rPr>
+          <w:lang w:val="es-MX"/>
+        </w:rPr>
+        <w:t xml:space="preserve">. </w:t>
+      </w:r>
+      <w:proofErr w:type="spellStart"/>
+      <w:r>
+        <w:rPr>
+          <w:lang w:val="es-MX"/>
+        </w:rPr>
+        <w:t>Vestibulum</w:t>
+      </w:r>
+      <w:proofErr w:type="spellEnd"/>
+      <w:r>
+        <w:rPr>
+          <w:lang w:val="es-MX"/>
+        </w:rPr>
+        <w:t xml:space="preserve"> ac </w:t>
+      </w:r>
+      <w:proofErr w:type="spellStart"/>
+      <w:r>
+        <w:rPr>
+          <w:lang w:val="es-MX"/>
+        </w:rPr>
+        <w:t>diam</w:t>
+      </w:r>
+      <w:proofErr w:type="spellEnd"/>
+      <w:r>
+        <w:rPr>
+          <w:lang w:val="es-MX"/>
+        </w:rPr>
+        <w:t xml:space="preserve"> </w:t>
+      </w:r>
+      <w:proofErr w:type="spellStart"/>
+      <w:r>
+        <w:rPr>
+          <w:lang w:val="es-MX"/>
+        </w:rPr>
+        <w:t>sit</w:t>
+      </w:r>
+      <w:proofErr w:type="spellEnd"/>
+      <w:r>
+        <w:rPr>
+          <w:lang w:val="es-MX"/>
+        </w:rPr>
+        <w:t xml:space="preserve"> </w:t>
+      </w:r>
+      <w:proofErr w:type="spellStart"/>
+      <w:r>
+        <w:rPr>
+          <w:lang w:val="es-MX"/>
+        </w:rPr>
+        <w:t>amet</w:t>
+      </w:r>
+      <w:proofErr w:type="spellEnd"/>
+      <w:r>
+        <w:rPr>
+          <w:lang w:val="es-MX"/>
+        </w:rPr>
+        <w:t xml:space="preserve"> </w:t>
+      </w:r>
+      <w:proofErr w:type="spellStart"/>
+      <w:r>
+        <w:rPr>
+          <w:lang w:val="es-MX"/>
+        </w:rPr>
+        <w:t>quam</w:t>
+      </w:r>
+      <w:proofErr w:type="spellEnd"/>
+      <w:r>
+        <w:rPr>
+          <w:lang w:val="es-MX"/>
+        </w:rPr>
+        <w:t xml:space="preserve"> vehicula </w:t>
+      </w:r>
+      <w:proofErr w:type="spellStart"/>
+      <w:r>
+        <w:rPr>
+          <w:lang w:val="es-MX"/>
+        </w:rPr>
+        <w:t>elementum</w:t>
+      </w:r>
+      <w:proofErr w:type="spellEnd"/>
+      <w:r>
+        <w:rPr>
+          <w:lang w:val="es-MX"/>
+        </w:rPr>
+        <w:t xml:space="preserve"> sed </w:t>
+      </w:r>
+      <w:proofErr w:type="spellStart"/>
+      <w:r>
+        <w:rPr>
+          <w:lang w:val="es-MX"/>
+        </w:rPr>
+        <w:t>sit</w:t>
+      </w:r>
+      <w:proofErr w:type="spellEnd"/>
+      <w:r>
+        <w:rPr>
+          <w:lang w:val="es-MX"/>
+        </w:rPr>
+        <w:t xml:space="preserve"> </w:t>
+      </w:r>
+      <w:proofErr w:type="spellStart"/>
+      <w:r>
+        <w:rPr>
+          <w:lang w:val="es-MX"/>
+        </w:rPr>
+        <w:t>amet</w:t>
+      </w:r>
+      <w:proofErr w:type="spellEnd"/>
+      <w:r>
+        <w:rPr>
+          <w:lang w:val="es-MX"/>
+        </w:rPr>
+        <w:t xml:space="preserve"> </w:t>
+      </w:r>
+      <w:proofErr w:type="spellStart"/>
+      <w:r>
+        <w:rPr>
+          <w:lang w:val="es-MX"/>
+        </w:rPr>
+        <w:t>dui</w:t>
+      </w:r>
+      <w:proofErr w:type="spellEnd"/>
+      <w:r>
+        <w:rPr>
+          <w:lang w:val="es-MX"/>
+        </w:rPr>
+        <w:t>.</w:t>
+      </w:r>
+    </w:p>
+    <w:p>
+      <w:pPr>
+        <w:rPr>
+          <w:lang w:val="es-MX"/>
+        </w:rPr>
+      </w:pPr>
+    </w:p>
+    <w:p>
+      <w:pPr>
+        <w:rPr>
+          <w:lang w:val="es-MX"/>
+        </w:rPr>
+      </w:pPr>
+      <w:r>
+        <w:rPr>
+          <w:lang w:val="es-MX"/>
+        </w:rPr>
+        <w:t xml:space="preserve">Sed </w:t>
+      </w:r>
+      <w:proofErr w:type="spellStart"/>
+      <w:r>
+        <w:rPr>
+          <w:lang w:val="es-MX"/>
+        </w:rPr>
+        <w:t>porttitor</w:t>
+      </w:r>
+      <w:proofErr w:type="spellEnd"/>
+      <w:r>
+        <w:rPr>
+          <w:lang w:val="es-MX"/>
+        </w:rPr>
+        <w:t xml:space="preserve"> </w:t>
+      </w:r>
+      <w:proofErr w:type="spellStart"/>
+      <w:r>
+        <w:rPr>
+          <w:lang w:val="es-MX"/>
+        </w:rPr>
+        <w:t>lectus</w:t>
+      </w:r>
+      <w:proofErr w:type="spellEnd"/>
+      <w:r>
+        <w:rPr>
+          <w:lang w:val="es-MX"/>
+        </w:rPr>
+        <w:t xml:space="preserve"> </w:t>
+      </w:r>
+      <w:proofErr w:type="spellStart"/>
+      <w:r>
+        <w:rPr>
+          <w:lang w:val="es-MX"/>
+        </w:rPr>
+        <w:t>nibh</w:t>
+      </w:r>
+      <w:proofErr w:type="spellEnd"/>
+      <w:r>
+        <w:rPr>
+          <w:lang w:val="es-MX"/>
+        </w:rPr>
+        <w:t xml:space="preserve">. </w:t>
+      </w:r>
+      <w:proofErr w:type="spellStart"/>
+      <w:r>
+        <w:rPr>
+          <w:lang w:val="es-MX"/>
+        </w:rPr>
+        <w:t>Nulla</w:t>
+      </w:r>
+      <w:proofErr w:type="spellEnd"/>
+      <w:r>
+        <w:rPr>
+          <w:lang w:val="es-MX"/>
+        </w:rPr>
+        <w:t xml:space="preserve"> </w:t>
+      </w:r>
+      <w:proofErr w:type="spellStart"/>
+      <w:r>
+        <w:rPr>
+          <w:lang w:val="es-MX"/>
+        </w:rPr>
+        <w:t>porttitor</w:t>
+      </w:r>
+      <w:proofErr w:type="spellEnd"/>
+      <w:r>
+        <w:rPr>
+          <w:lang w:val="es-MX"/>
+        </w:rPr>
+        <w:t xml:space="preserve"> </w:t>
+      </w:r>
+      <w:proofErr w:type="spellStart"/>
+      <w:r>
+        <w:rPr>
+          <w:lang w:val="es-MX"/>
+        </w:rPr>
+        <w:t>accumsan</w:t>
+      </w:r>
+      <w:proofErr w:type="spellEnd"/>
+      <w:r>
+        <w:rPr>
+          <w:lang w:val="es-MX"/>
+        </w:rPr>
+        <w:t xml:space="preserve"> </w:t>
+      </w:r>
+      <w:proofErr w:type="spellStart"/>
+      <w:r>
+        <w:rPr>
+          <w:lang w:val="es-MX"/>
+        </w:rPr>
+        <w:t>tincidunt</w:t>
+      </w:r>
+      <w:proofErr w:type="spellEnd"/>
+      <w:r>
+        <w:rPr>
+          <w:lang w:val="es-MX"/>
+        </w:rPr>
+        <w:t>.</w:t>
+      </w:r>
+    </w:p>
+    <w:p>
+      <w:pPr>
+        <w:rPr>
+          <w:lang w:val="es-MX"/>
+        </w:rPr>
+      </w:pPr>
+    </w:p>
+    <w:p>
+      <w:pPr>
+        <w:rPr>
+          <w:lang w:val="es-MX"/>
+        </w:rPr>
+      </w:pPr>
+      <w:proofErr w:type="spellStart"/>
+      <w:r>
+        <w:rPr>
+          <w:lang w:val="es-MX"/>
+        </w:rPr>
+        <w:t>Praesent</w:t>
+      </w:r>
+      <w:proofErr w:type="spellEnd"/>
+      <w:r>
+        <w:rPr>
+          <w:lang w:val="es-MX"/>
+        </w:rPr>
+        <w:t xml:space="preserve"> </w:t>
+      </w:r>
+      <w:proofErr w:type="spellStart"/>
+      <w:r>
+        <w:rPr>
+          <w:lang w:val="es-MX"/>
+        </w:rPr>
+        <w:t>sapien</w:t>
+      </w:r>
+      <w:proofErr w:type="spellEnd"/>
+      <w:r>
+        <w:rPr>
+          <w:lang w:val="es-MX"/>
+        </w:rPr>
+        <w:t xml:space="preserve"> </w:t>
+      </w:r>
+      <w:proofErr w:type="spellStart"/>
+      <w:r>
+        <w:rPr>
+          <w:lang w:val="es-MX"/>
+        </w:rPr>
+        <w:t>massa</w:t>
+      </w:r>
+      <w:proofErr w:type="spellEnd"/>
+      <w:r>
+        <w:rPr>
+          <w:lang w:val="es-MX"/>
+        </w:rPr>
+        <w:t xml:space="preserve">, </w:t>
+      </w:r>
+      <w:proofErr w:type="spellStart"/>
+      <w:r>
+        <w:rPr>
+          <w:lang w:val="es-MX"/>
+        </w:rPr>
+        <w:t>convallis</w:t>
+      </w:r>
+      <w:proofErr w:type="spellEnd"/>
+      <w:r>
+        <w:rPr>
+          <w:lang w:val="es-MX"/>
+        </w:rPr>
+        <w:t xml:space="preserve"> a </w:t>
+      </w:r>
+      <w:proofErr w:type="spellStart"/>
+      <w:r>
+        <w:rPr>
+          <w:lang w:val="es-MX"/>
+        </w:rPr>
+        <w:t>pellentesque</w:t>
+      </w:r>
+      <w:proofErr w:type="spellEnd"/>
+      <w:r>
+        <w:rPr>
+          <w:lang w:val="es-MX"/>
+        </w:rPr>
+        <w:t xml:space="preserve"> </w:t>
+      </w:r>
+      <w:proofErr w:type="spellStart"/>
+      <w:r>
+        <w:rPr>
+          <w:lang w:val="es-MX"/>
+        </w:rPr>
+        <w:t>nec</w:t>
+      </w:r>
+      <w:proofErr w:type="spellEnd"/>
+      <w:r>
+        <w:rPr>
+          <w:lang w:val="es-MX"/>
+        </w:rPr>
+        <w:t xml:space="preserve">, </w:t>
+      </w:r>
+      <w:proofErr w:type="spellStart"/>
+      <w:r>
+        <w:rPr>
+          <w:lang w:val="es-MX"/>
+        </w:rPr>
+        <w:t>egestas</w:t>
+      </w:r>
+      <w:proofErr w:type="spellEnd"/>
+      <w:r>
+        <w:rPr>
+          <w:lang w:val="es-MX"/>
+        </w:rPr>
+        <w:t xml:space="preserve"> non </w:t>
+      </w:r>
+      <w:proofErr w:type="spellStart"/>
+      <w:r>
+        <w:rPr>
+          <w:lang w:val="es-MX"/>
+        </w:rPr>
+        <w:t>nisi</w:t>
+      </w:r>
+      <w:proofErr w:type="spellEnd"/>
+      <w:r>
+        <w:rPr>
+          <w:lang w:val="es-MX"/>
+        </w:rPr>
+        <w:t xml:space="preserve">. </w:t>
+      </w:r>
+      <w:proofErr w:type="spellStart"/>
+      <w:r>
+        <w:rPr>
+          <w:lang w:val="es-MX"/>
+        </w:rPr>
+        <w:t>Curabitur</w:t>
+      </w:r>
+      <w:proofErr w:type="spellEnd"/>
+      <w:r>
+        <w:rPr>
+          <w:lang w:val="es-MX"/>
+        </w:rPr>
+        <w:t xml:space="preserve"> non </w:t>
+      </w:r>
+      <w:proofErr w:type="spellStart"/>
+      <w:r>
+        <w:rPr>
+          <w:lang w:val="es-MX"/>
+        </w:rPr>
+        <w:t>nulla</w:t>
+      </w:r>
+      <w:proofErr w:type="spellEnd"/>
+      <w:r>
+        <w:rPr>
+          <w:lang w:val="es-MX"/>
+        </w:rPr>
+        <w:t xml:space="preserve"> </w:t>
+      </w:r>
+      <w:proofErr w:type="spellStart"/>
+      <w:r>
+        <w:rPr>
+          <w:lang w:val="es-MX"/>
+        </w:rPr>
+        <w:t>sit</w:t>
+      </w:r>
+      <w:proofErr w:type="spellEnd"/>
+      <w:r>
+        <w:rPr>
+          <w:lang w:val="es-MX"/>
+        </w:rPr>
+        <w:t xml:space="preserve"> </w:t>
+      </w:r>
+      <w:proofErr w:type="spellStart"/>
+      <w:r>
+        <w:rPr>
+          <w:lang w:val="es-MX"/>
+        </w:rPr>
+        <w:t>amet</w:t>
+      </w:r>
+      <w:proofErr w:type="spellEnd"/>
+      <w:r>
+        <w:rPr>
+          <w:lang w:val="es-MX"/>
+        </w:rPr>
+        <w:t xml:space="preserve"> </w:t>
+      </w:r>
+      <w:proofErr w:type="spellStart"/>
+      <w:r>
+        <w:rPr>
+          <w:lang w:val="es-MX"/>
+        </w:rPr>
+        <w:t>nisl</w:t>
+      </w:r>
+      <w:proofErr w:type="spellEnd"/>
+      <w:r>
+        <w:rPr>
+          <w:lang w:val="es-MX"/>
+        </w:rPr>
+        <w:t xml:space="preserve"> </w:t>
+      </w:r>
+      <w:proofErr w:type="spellStart"/>
+      <w:r>
+        <w:rPr>
+          <w:lang w:val="es-MX"/>
+        </w:rPr>
+        <w:t>tempus</w:t>
+      </w:r>
+      <w:proofErr w:type="spellEnd"/>
+      <w:r>
+        <w:rPr>
+          <w:lang w:val="es-MX"/>
+        </w:rPr>
+        <w:t xml:space="preserve"> </w:t>
+      </w:r>
+      <w:proofErr w:type="spellStart"/>
+      <w:r>
+        <w:rPr>
+          <w:lang w:val="es-MX"/>
+        </w:rPr>
+        <w:t>convallis</w:t>
+      </w:r>
+      <w:proofErr w:type="spellEnd"/>
+      <w:r>
+        <w:rPr>
+          <w:lang w:val="es-MX"/>
+        </w:rPr>
+        <w:t xml:space="preserve"> quis ac </w:t>
+      </w:r>
+      <w:proofErr w:type="spellStart"/>
+      <w:r>
+        <w:rPr>
+          <w:lang w:val="es-MX"/>
+        </w:rPr>
+        <w:t>lectus</w:t>
+      </w:r>
+      <w:proofErr w:type="spellEnd"/>
+      <w:r>
+        <w:rPr>
+          <w:lang w:val="es-MX"/>
+        </w:rPr>
+        <w:t>.</w:t>
+      </w:r>
       <w:bookmarkStart w:id="0" w:name="_GoBack"/>
       <w:bookmarkEnd w:id="0"/>
+    </w:p>
+    <w:p>
+      <w:pPr>
+        <w:rPr>
+          <w:lang w:val="es-MX"/>
+        </w:rPr>
+      </w:pPr>
+    </w:p>
+    <w:p>
+      <w:pPr>
+        <w:rPr>
+          <w:lang w:val="es-MX"/>
+        </w:rPr>
+      </w:pPr>
     </w:p>
     <w:p>
       <w:pPr>

</xml_diff>